<commit_message>
Changes to BasketballController & fix typo's
</commit_message>
<xml_diff>
--- a/Documentatie/Game Design Document.docx
+++ b/Documentatie/Game Design Document.docx
@@ -960,19 +960,8 @@
                 <w:szCs w:val="22"/>
                 <w:lang w:val="en-US"/>
               </w:rPr>
-              <w:t xml:space="preserve">makes the </w:t>
+              <w:t>makes the player</w:t>
             </w:r>
-            <w:proofErr w:type="gramStart"/>
-            <w:r>
-              <w:rPr>
-                <w:rFonts w:ascii="Cabin" w:eastAsia="Cabin" w:hAnsi="Cabin" w:cs="Cabin"/>
-                <w:sz w:val="22"/>
-                <w:szCs w:val="22"/>
-                <w:lang w:val="en-US"/>
-              </w:rPr>
-              <w:t>player</w:t>
-            </w:r>
-            <w:proofErr w:type="gramEnd"/>
           </w:p>
           <w:tbl>
             <w:tblPr>
@@ -1774,7 +1763,7 @@
                       <w:szCs w:val="22"/>
                       <w:lang w:val="en-US"/>
                     </w:rPr>
-                    <w:t xml:space="preserve">Once the ball is in the basket, </w:t>
+                    <w:t>Once the ball is in the basket</w:t>
                   </w:r>
                   <w:r>
                     <w:rPr>
@@ -1784,17 +1773,7 @@
                       <w:szCs w:val="22"/>
                       <w:lang w:val="en-US"/>
                     </w:rPr>
-                    <w:t>a</w:t>
-                  </w:r>
-                  <w:r>
-                    <w:rPr>
-                      <w:rFonts w:ascii="Cabin" w:eastAsia="Cabin" w:hAnsi="Cabin" w:cs="Cabin"/>
-                      <w:i/>
-                      <w:sz w:val="22"/>
-                      <w:szCs w:val="22"/>
-                      <w:lang w:val="en-US"/>
-                    </w:rPr>
-                    <w:t>nd when picking up the basket.</w:t>
+                    <w:t xml:space="preserve">  &amp; background noise.</w:t>
                   </w:r>
                 </w:p>
               </w:tc>
@@ -2289,57 +2268,7 @@
                       <w:szCs w:val="22"/>
                       <w:lang w:val="en-US"/>
                     </w:rPr>
-                    <w:t xml:space="preserve">And the timer goes down, </w:t>
-                  </w:r>
-                  <w:r>
-                    <w:rPr>
-                      <w:rFonts w:ascii="Cabin" w:hAnsi="Cabin"/>
-                      <w:i/>
-                      <w:iCs/>
-                      <w:color w:val="000000"/>
-                      <w:sz w:val="22"/>
-                      <w:szCs w:val="22"/>
-                      <w:lang w:val="en-US"/>
-                    </w:rPr>
-                    <w:t>every time</w:t>
-                  </w:r>
-                  <w:r>
-                    <w:rPr>
-                      <w:rFonts w:ascii="Cabin" w:hAnsi="Cabin"/>
-                      <w:i/>
-                      <w:iCs/>
-                      <w:color w:val="000000"/>
-                      <w:sz w:val="22"/>
-                      <w:szCs w:val="22"/>
-                      <w:lang w:val="en-US"/>
-                    </w:rPr>
-                    <w:t xml:space="preserve"> you hit the basket, an X amount of time gets added to the clock. When you have hit more than an X </w:t>
-                  </w:r>
-                  <w:proofErr w:type="gramStart"/>
-                  <w:r>
-                    <w:rPr>
-                      <w:rFonts w:ascii="Cabin" w:hAnsi="Cabin"/>
-                      <w:i/>
-                      <w:iCs/>
-                      <w:color w:val="000000"/>
-                      <w:sz w:val="22"/>
-                      <w:szCs w:val="22"/>
-                      <w:lang w:val="en-US"/>
-                    </w:rPr>
-                    <w:t>amount</w:t>
-                  </w:r>
-                  <w:proofErr w:type="gramEnd"/>
-                  <w:r>
-                    <w:rPr>
-                      <w:rFonts w:ascii="Cabin" w:hAnsi="Cabin"/>
-                      <w:i/>
-                      <w:iCs/>
-                      <w:color w:val="000000"/>
-                      <w:sz w:val="22"/>
-                      <w:szCs w:val="22"/>
-                      <w:lang w:val="en-US"/>
-                    </w:rPr>
-                    <w:t xml:space="preserve"> of goals the game will get harder.</w:t>
+                    <w:t>And the timer goes down, every time you hit the basket, an X amount of time gets added to the clock. When you have hit more than an X amount of goals the game will get harder.</w:t>
                   </w:r>
                 </w:p>
               </w:tc>
@@ -2441,9 +2370,8 @@
                       <w:szCs w:val="22"/>
                       <w:lang w:val="en-US"/>
                     </w:rPr>
-                    <w:t xml:space="preserve">Harder to score </w:t>
+                    <w:t xml:space="preserve">Harder to score goals, because some parameters will get adjusted to make the game more difficult. So it will be harder to stay alive. For example: </w:t>
                   </w:r>
-                  <w:proofErr w:type="gramStart"/>
                   <w:r>
                     <w:rPr>
                       <w:rFonts w:ascii="Cabin" w:hAnsi="Cabin"/>
@@ -2454,46 +2382,7 @@
                       <w:szCs w:val="22"/>
                       <w:lang w:val="en-US"/>
                     </w:rPr>
-                    <w:t>goals, because</w:t>
-                  </w:r>
-                  <w:proofErr w:type="gramEnd"/>
-                  <w:r>
-                    <w:rPr>
-                      <w:rFonts w:ascii="Cabin" w:hAnsi="Cabin"/>
-                      <w:i/>
-                      <w:iCs/>
-                      <w:color w:val="000000"/>
-                      <w:sz w:val="22"/>
-                      <w:szCs w:val="22"/>
-                      <w:lang w:val="en-US"/>
-                    </w:rPr>
-                    <w:t xml:space="preserve"> some parameters will get adjusted to make the game more difficult. </w:t>
-                  </w:r>
-                  <w:proofErr w:type="gramStart"/>
-                  <w:r>
-                    <w:rPr>
-                      <w:rFonts w:ascii="Cabin" w:hAnsi="Cabin"/>
-                      <w:i/>
-                      <w:iCs/>
-                      <w:color w:val="000000"/>
-                      <w:sz w:val="22"/>
-                      <w:szCs w:val="22"/>
-                      <w:lang w:val="en-US"/>
-                    </w:rPr>
-                    <w:t>So</w:t>
-                  </w:r>
-                  <w:proofErr w:type="gramEnd"/>
-                  <w:r>
-                    <w:rPr>
-                      <w:rFonts w:ascii="Cabin" w:hAnsi="Cabin"/>
-                      <w:i/>
-                      <w:iCs/>
-                      <w:color w:val="000000"/>
-                      <w:sz w:val="22"/>
-                      <w:szCs w:val="22"/>
-                      <w:lang w:val="en-US"/>
-                    </w:rPr>
-                    <w:t xml:space="preserve"> it will be harder to stay alive. For example: a reduced amount of time will be added after a scored goal.</w:t>
+                    <w:t>the time to pick up the ball will be reduced.</w:t>
                   </w:r>
                 </w:p>
               </w:tc>
@@ -3240,7 +3129,7 @@
                       <w:sz w:val="22"/>
                       <w:szCs w:val="22"/>
                     </w:rPr>
-                    <w:t>Game On</w:t>
+                    <w:t>Basketball Madness</w:t>
                   </w:r>
                 </w:p>
               </w:tc>
@@ -3317,19 +3206,8 @@
                 <w:szCs w:val="22"/>
                 <w:lang w:val="en-US"/>
               </w:rPr>
-              <w:t xml:space="preserve">and the game will end </w:t>
+              <w:t>and the game will end when</w:t>
             </w:r>
-            <w:proofErr w:type="gramStart"/>
-            <w:r>
-              <w:rPr>
-                <w:rFonts w:ascii="Cabin" w:eastAsia="Cabin" w:hAnsi="Cabin" w:cs="Cabin"/>
-                <w:sz w:val="22"/>
-                <w:szCs w:val="22"/>
-                <w:lang w:val="en-US"/>
-              </w:rPr>
-              <w:t>when</w:t>
-            </w:r>
-            <w:proofErr w:type="gramEnd"/>
           </w:p>
           <w:tbl>
             <w:tblPr>
@@ -3415,6 +3293,16 @@
                       <w:lang w:val="en-US"/>
                     </w:rPr>
                     <w:t xml:space="preserve"> in time</w:t>
+                  </w:r>
+                  <w:r>
+                    <w:rPr>
+                      <w:rFonts w:ascii="Cabin" w:eastAsia="Cabin" w:hAnsi="Cabin" w:cs="Cabin"/>
+                      <w:i/>
+                      <w:sz w:val="22"/>
+                      <w:szCs w:val="22"/>
+                      <w:lang w:val="en-US"/>
+                    </w:rPr>
+                    <w:t>.</w:t>
                   </w:r>
                 </w:p>
               </w:tc>
@@ -4788,7 +4676,6 @@
                       <w:lang w:val="en-US"/>
                     </w:rPr>
                   </w:pPr>
-                  <w:proofErr w:type="spellStart"/>
                   <w:r>
                     <w:rPr>
                       <w:rFonts w:ascii="Cabin" w:eastAsia="Cabin" w:hAnsi="Cabin" w:cs="Cabin"/>
@@ -4797,31 +4684,8 @@
                       <w:szCs w:val="22"/>
                       <w:lang w:val="en-US"/>
                     </w:rPr>
-                    <w:t>Testen</w:t>
+                    <w:t>Testen &amp; Bugs oplossen</w:t>
                   </w:r>
-                  <w:proofErr w:type="spellEnd"/>
-                  <w:r>
-                    <w:rPr>
-                      <w:rFonts w:ascii="Cabin" w:eastAsia="Cabin" w:hAnsi="Cabin" w:cs="Cabin"/>
-                      <w:i/>
-                      <w:sz w:val="22"/>
-                      <w:szCs w:val="22"/>
-                      <w:lang w:val="en-US"/>
-                    </w:rPr>
-                    <w:t xml:space="preserve"> &amp; Bugs </w:t>
-                  </w:r>
-                  <w:proofErr w:type="spellStart"/>
-                  <w:r>
-                    <w:rPr>
-                      <w:rFonts w:ascii="Cabin" w:eastAsia="Cabin" w:hAnsi="Cabin" w:cs="Cabin"/>
-                      <w:i/>
-                      <w:sz w:val="22"/>
-                      <w:szCs w:val="22"/>
-                      <w:lang w:val="en-US"/>
-                    </w:rPr>
-                    <w:t>oplossen</w:t>
-                  </w:r>
-                  <w:proofErr w:type="spellEnd"/>
                 </w:p>
               </w:tc>
             </w:tr>

</xml_diff>